<commit_message>
Procédure Clonage + Déploiement FINAL
</commit_message>
<xml_diff>
--- a/Procédure Clonage + Déploiement.docx
+++ b/Procédure Clonage + Déploiement.docx
@@ -23,7 +23,40 @@
           <w:u w:val="single"/>
           <w:lang w:eastAsia="fr-FR"/>
         </w:rPr>
-        <w:t>Procédure d’installation et de configuration des machines</w:t>
+        <w:t>Procédure d’installation,</w:t>
+      </w:r>
+      <w:r>
+        <w:rPr>
+          <w:b/>
+          <w:i/>
+          <w:noProof/>
+          <w:sz w:val="40"/>
+          <w:u w:val="single"/>
+          <w:lang w:eastAsia="fr-FR"/>
+        </w:rPr>
+        <w:t xml:space="preserve"> de configuration</w:t>
+      </w:r>
+      <w:r>
+        <w:rPr>
+          <w:b/>
+          <w:i/>
+          <w:noProof/>
+          <w:sz w:val="40"/>
+          <w:u w:val="single"/>
+          <w:lang w:eastAsia="fr-FR"/>
+        </w:rPr>
+        <w:t xml:space="preserve"> et de restauration</w:t>
+      </w:r>
+      <w:r>
+        <w:rPr>
+          <w:b/>
+          <w:i/>
+          <w:noProof/>
+          <w:sz w:val="40"/>
+          <w:u w:val="single"/>
+          <w:lang w:eastAsia="fr-FR"/>
+        </w:rPr>
+        <w:t xml:space="preserve"> des machines</w:t>
       </w:r>
     </w:p>
     <w:p>
@@ -451,8 +484,6 @@
         </w:rPr>
         <w:t xml:space="preserve"> </w:t>
       </w:r>
-      <w:bookmarkStart w:id="0" w:name="_GoBack"/>
-      <w:bookmarkEnd w:id="0"/>
     </w:p>
     <w:p>
       <w:pPr>
@@ -3717,6 +3748,394 @@
         </w:rPr>
         <w:t>Ca y est nos 2 machines sont connectées entre elles.</w:t>
       </w:r>
+    </w:p>
+    <w:p>
+      <w:pPr>
+        <w:pStyle w:val="Paragraphedeliste"/>
+        <w:numPr>
+          <w:ilvl w:val="0"/>
+          <w:numId w:val="1"/>
+        </w:numPr>
+        <w:rPr>
+          <w:rFonts w:ascii="Constantia" w:hAnsi="Constantia"/>
+          <w:sz w:val="32"/>
+          <w:szCs w:val="24"/>
+        </w:rPr>
+      </w:pPr>
+      <w:r>
+        <w:rPr>
+          <w:rFonts w:ascii="Constantia" w:hAnsi="Constantia"/>
+          <w:sz w:val="32"/>
+          <w:szCs w:val="24"/>
+        </w:rPr>
+        <w:lastRenderedPageBreak/>
+        <w:t>Redéploiement</w:t>
+      </w:r>
+    </w:p>
+    <w:p>
+      <w:pPr>
+        <w:tabs>
+          <w:tab w:val="left" w:pos="3720"/>
+        </w:tabs>
+        <w:rPr>
+          <w:sz w:val="24"/>
+          <w:szCs w:val="24"/>
+        </w:rPr>
+      </w:pPr>
+      <w:r>
+        <w:rPr>
+          <w:sz w:val="24"/>
+          <w:szCs w:val="24"/>
+        </w:rPr>
+        <w:t xml:space="preserve">Afin de redéployer l’image clonée auparavant, vous devrez recharger DRBL avec </w:t>
+      </w:r>
+      <w:proofErr w:type="spellStart"/>
+      <w:r>
+        <w:rPr>
+          <w:sz w:val="24"/>
+          <w:szCs w:val="24"/>
+        </w:rPr>
+        <w:t>Clonezilla</w:t>
+      </w:r>
+      <w:proofErr w:type="spellEnd"/>
+      <w:r>
+        <w:rPr>
+          <w:sz w:val="24"/>
+          <w:szCs w:val="24"/>
+        </w:rPr>
+        <w:t xml:space="preserve"> sur la machine vierge, via un disque dur ou une clé </w:t>
+      </w:r>
+      <w:proofErr w:type="spellStart"/>
+      <w:r>
+        <w:rPr>
+          <w:sz w:val="24"/>
+          <w:szCs w:val="24"/>
+        </w:rPr>
+        <w:t>usb</w:t>
+      </w:r>
+      <w:proofErr w:type="spellEnd"/>
+      <w:r>
+        <w:rPr>
+          <w:sz w:val="24"/>
+          <w:szCs w:val="24"/>
+        </w:rPr>
+        <w:t xml:space="preserve"> par exemple, sur laquelle se trouvera aussi l’image ISO à redéployer.</w:t>
+      </w:r>
+    </w:p>
+    <w:p>
+      <w:pPr>
+        <w:tabs>
+          <w:tab w:val="left" w:pos="3720"/>
+        </w:tabs>
+        <w:rPr>
+          <w:sz w:val="24"/>
+          <w:szCs w:val="24"/>
+        </w:rPr>
+      </w:pPr>
+      <w:r>
+        <w:rPr>
+          <w:sz w:val="24"/>
+          <w:szCs w:val="24"/>
+        </w:rPr>
+        <w:t xml:space="preserve">Une fois cela fait, redémarrez votre machine, DRBL se lancera et vous réaliserez les étapes suivantes sur </w:t>
+      </w:r>
+      <w:proofErr w:type="spellStart"/>
+      <w:r>
+        <w:rPr>
+          <w:sz w:val="24"/>
+          <w:szCs w:val="24"/>
+        </w:rPr>
+        <w:t>Clonezilla</w:t>
+      </w:r>
+      <w:proofErr w:type="spellEnd"/>
+      <w:r>
+        <w:rPr>
+          <w:sz w:val="24"/>
+          <w:szCs w:val="24"/>
+        </w:rPr>
+        <w:t xml:space="preserve"> live :</w:t>
+      </w:r>
+    </w:p>
+    <w:p>
+      <w:pPr>
+        <w:pStyle w:val="Paragraphedeliste"/>
+        <w:numPr>
+          <w:ilvl w:val="0"/>
+          <w:numId w:val="3"/>
+        </w:numPr>
+        <w:tabs>
+          <w:tab w:val="left" w:pos="3720"/>
+        </w:tabs>
+        <w:rPr>
+          <w:sz w:val="24"/>
+          <w:szCs w:val="24"/>
+        </w:rPr>
+      </w:pPr>
+      <w:proofErr w:type="spellStart"/>
+      <w:r>
+        <w:rPr>
+          <w:sz w:val="24"/>
+          <w:szCs w:val="24"/>
+        </w:rPr>
+        <w:t>Device</w:t>
+      </w:r>
+      <w:proofErr w:type="spellEnd"/>
+      <w:r>
+        <w:rPr>
+          <w:sz w:val="24"/>
+          <w:szCs w:val="24"/>
+        </w:rPr>
+        <w:t>-image</w:t>
+      </w:r>
+    </w:p>
+    <w:p>
+      <w:pPr>
+        <w:pStyle w:val="Paragraphedeliste"/>
+        <w:numPr>
+          <w:ilvl w:val="0"/>
+          <w:numId w:val="3"/>
+        </w:numPr>
+        <w:tabs>
+          <w:tab w:val="left" w:pos="3720"/>
+        </w:tabs>
+        <w:rPr>
+          <w:sz w:val="24"/>
+          <w:szCs w:val="24"/>
+        </w:rPr>
+      </w:pPr>
+      <w:r>
+        <w:rPr>
+          <w:sz w:val="24"/>
+          <w:szCs w:val="24"/>
+        </w:rPr>
+        <w:t xml:space="preserve">Local </w:t>
+      </w:r>
+      <w:proofErr w:type="spellStart"/>
+      <w:r>
+        <w:rPr>
+          <w:sz w:val="24"/>
+          <w:szCs w:val="24"/>
+        </w:rPr>
+        <w:t>dev</w:t>
+      </w:r>
+      <w:proofErr w:type="spellEnd"/>
+    </w:p>
+    <w:p>
+      <w:pPr>
+        <w:pStyle w:val="Paragraphedeliste"/>
+        <w:numPr>
+          <w:ilvl w:val="0"/>
+          <w:numId w:val="3"/>
+        </w:numPr>
+        <w:tabs>
+          <w:tab w:val="left" w:pos="3720"/>
+        </w:tabs>
+        <w:rPr>
+          <w:sz w:val="24"/>
+          <w:szCs w:val="24"/>
+        </w:rPr>
+      </w:pPr>
+      <w:r>
+        <w:rPr>
+          <w:sz w:val="24"/>
+          <w:szCs w:val="24"/>
+        </w:rPr>
+        <w:t>Entrée</w:t>
+      </w:r>
+    </w:p>
+    <w:p>
+      <w:pPr>
+        <w:pStyle w:val="Paragraphedeliste"/>
+        <w:numPr>
+          <w:ilvl w:val="0"/>
+          <w:numId w:val="3"/>
+        </w:numPr>
+        <w:tabs>
+          <w:tab w:val="left" w:pos="3720"/>
+        </w:tabs>
+        <w:rPr>
+          <w:sz w:val="24"/>
+          <w:szCs w:val="24"/>
+        </w:rPr>
+      </w:pPr>
+      <w:r>
+        <w:rPr>
+          <w:sz w:val="24"/>
+          <w:szCs w:val="24"/>
+        </w:rPr>
+        <w:t>Ctrl + C</w:t>
+      </w:r>
+    </w:p>
+    <w:p>
+      <w:pPr>
+        <w:pStyle w:val="Paragraphedeliste"/>
+        <w:numPr>
+          <w:ilvl w:val="0"/>
+          <w:numId w:val="3"/>
+        </w:numPr>
+        <w:tabs>
+          <w:tab w:val="left" w:pos="3720"/>
+        </w:tabs>
+        <w:rPr>
+          <w:sz w:val="24"/>
+          <w:szCs w:val="24"/>
+        </w:rPr>
+      </w:pPr>
+      <w:r>
+        <w:rPr>
+          <w:sz w:val="24"/>
+          <w:szCs w:val="24"/>
+        </w:rPr>
+        <w:t>Choisir le disque</w:t>
+      </w:r>
+    </w:p>
+    <w:p>
+      <w:pPr>
+        <w:pStyle w:val="Paragraphedeliste"/>
+        <w:numPr>
+          <w:ilvl w:val="0"/>
+          <w:numId w:val="3"/>
+        </w:numPr>
+        <w:tabs>
+          <w:tab w:val="left" w:pos="3720"/>
+        </w:tabs>
+        <w:rPr>
+          <w:sz w:val="24"/>
+          <w:szCs w:val="24"/>
+        </w:rPr>
+      </w:pPr>
+      <w:r>
+        <w:rPr>
+          <w:sz w:val="24"/>
+          <w:szCs w:val="24"/>
+        </w:rPr>
+        <w:t xml:space="preserve">Faire </w:t>
+      </w:r>
+      <w:proofErr w:type="spellStart"/>
+      <w:r>
+        <w:rPr>
+          <w:sz w:val="24"/>
+          <w:szCs w:val="24"/>
+        </w:rPr>
+        <w:t>done</w:t>
+      </w:r>
+      <w:proofErr w:type="spellEnd"/>
+      <w:r>
+        <w:rPr>
+          <w:sz w:val="24"/>
+          <w:szCs w:val="24"/>
+        </w:rPr>
+        <w:t xml:space="preserve"> (Tab puis Entrée)</w:t>
+      </w:r>
+    </w:p>
+    <w:p>
+      <w:pPr>
+        <w:pStyle w:val="Paragraphedeliste"/>
+        <w:numPr>
+          <w:ilvl w:val="0"/>
+          <w:numId w:val="3"/>
+        </w:numPr>
+        <w:tabs>
+          <w:tab w:val="left" w:pos="3720"/>
+        </w:tabs>
+        <w:rPr>
+          <w:sz w:val="24"/>
+          <w:szCs w:val="24"/>
+        </w:rPr>
+      </w:pPr>
+      <w:r>
+        <w:rPr>
+          <w:sz w:val="24"/>
+          <w:szCs w:val="24"/>
+        </w:rPr>
+        <w:t>Entrée</w:t>
+      </w:r>
+    </w:p>
+    <w:p>
+      <w:pPr>
+        <w:pStyle w:val="Paragraphedeliste"/>
+        <w:numPr>
+          <w:ilvl w:val="0"/>
+          <w:numId w:val="3"/>
+        </w:numPr>
+        <w:tabs>
+          <w:tab w:val="left" w:pos="3720"/>
+        </w:tabs>
+        <w:rPr>
+          <w:sz w:val="24"/>
+          <w:szCs w:val="24"/>
+        </w:rPr>
+      </w:pPr>
+      <w:proofErr w:type="spellStart"/>
+      <w:r>
+        <w:rPr>
+          <w:sz w:val="24"/>
+          <w:szCs w:val="24"/>
+        </w:rPr>
+        <w:t>Beginner</w:t>
+      </w:r>
+      <w:proofErr w:type="spellEnd"/>
+    </w:p>
+    <w:p>
+      <w:pPr>
+        <w:pStyle w:val="Paragraphedeliste"/>
+        <w:numPr>
+          <w:ilvl w:val="0"/>
+          <w:numId w:val="3"/>
+        </w:numPr>
+        <w:tabs>
+          <w:tab w:val="left" w:pos="3720"/>
+        </w:tabs>
+        <w:rPr>
+          <w:sz w:val="24"/>
+          <w:szCs w:val="24"/>
+        </w:rPr>
+      </w:pPr>
+      <w:r>
+        <w:rPr>
+          <w:sz w:val="24"/>
+          <w:szCs w:val="24"/>
+        </w:rPr>
+        <w:t>Restore</w:t>
+      </w:r>
+    </w:p>
+    <w:p>
+      <w:pPr>
+        <w:tabs>
+          <w:tab w:val="left" w:pos="3720"/>
+        </w:tabs>
+        <w:rPr>
+          <w:sz w:val="24"/>
+          <w:szCs w:val="24"/>
+        </w:rPr>
+      </w:pPr>
+    </w:p>
+    <w:p>
+      <w:pPr>
+        <w:tabs>
+          <w:tab w:val="left" w:pos="3720"/>
+        </w:tabs>
+        <w:rPr>
+          <w:sz w:val="24"/>
+          <w:szCs w:val="24"/>
+        </w:rPr>
+      </w:pPr>
+      <w:r>
+        <w:rPr>
+          <w:sz w:val="24"/>
+          <w:szCs w:val="24"/>
+        </w:rPr>
+        <w:t xml:space="preserve">Enfin, suivez la procédure d’installation affichée à l’écran. </w:t>
+      </w:r>
+      <w:r>
+        <w:rPr>
+          <w:sz w:val="24"/>
+          <w:szCs w:val="24"/>
+        </w:rPr>
+        <w:t>Une fois terminée redémarrez votre machine afin de finaliser l’installation.</w:t>
+      </w:r>
+      <w:bookmarkStart w:id="0" w:name="_GoBack"/>
+      <w:bookmarkEnd w:id="0"/>
     </w:p>
     <w:sectPr>
       <w:pgSz w:w="11906" w:h="16838"/>

</xml_diff>